<commit_message>
Updates build for Python 3.11 and boost 1.86
</commit_message>
<xml_diff>
--- a/Supporting Documents/Building Boost.Python.docx
+++ b/Supporting Documents/Building Boost.Python.docx
@@ -1,18 +1,39 @@
 
 <file path=word/document.xml><?xml version="1.0" encoding="utf-8"?>
-<w:document xmlns:wpc="http://schemas.microsoft.com/office/word/2010/wordprocessingCanvas" xmlns:cx="http://schemas.microsoft.com/office/drawing/2014/chartex" xmlns:cx1="http://schemas.microsoft.com/office/drawing/2015/9/8/chartex" xmlns:cx2="http://schemas.microsoft.com/office/drawing/2015/10/21/chartex" xmlns:cx3="http://schemas.microsoft.com/office/drawing/2016/5/9/chartex" xmlns:cx4="http://schemas.microsoft.com/office/drawing/2016/5/10/chartex" xmlns:cx5="http://schemas.microsoft.com/office/drawing/2016/5/11/chartex" xmlns:cx6="http://schemas.microsoft.com/office/drawing/2016/5/12/chartex" xmlns:cx7="http://schemas.microsoft.com/office/drawing/2016/5/13/chartex" xmlns:cx8="http://schemas.microsoft.com/office/drawing/2016/5/14/chartex" xmlns:mc="http://schemas.openxmlformats.org/markup-compatibility/2006" xmlns:aink="http://schemas.microsoft.com/office/drawing/2016/ink" xmlns:am3d="http://schemas.microsoft.com/office/drawing/2017/model3d" xmlns:o="urn:schemas-microsoft-com:office:office" xmlns:r="http://schemas.openxmlformats.org/officeDocument/2006/relationships" xmlns:m="http://schemas.openxmlformats.org/officeDocument/2006/math" xmlns:v="urn:schemas-microsoft-com:vml" xmlns:wp14="http://schemas.microsoft.com/office/word/2010/wordprocessingDrawing" xmlns:wp="http://schemas.openxmlformats.org/drawingml/2006/wordprocessingDrawing" xmlns:w10="urn:schemas-microsoft-com:office:word" xmlns:w="http://schemas.openxmlformats.org/wordprocessingml/2006/main" xmlns:w14="http://schemas.microsoft.com/office/word/2010/wordml" xmlns:w15="http://schemas.microsoft.com/office/word/2012/wordml" xmlns:w16cex="http://schemas.microsoft.com/office/word/2018/wordml/cex" xmlns:w16cid="http://schemas.microsoft.com/office/word/2016/wordml/cid" xmlns:w16="http://schemas.microsoft.com/office/word/2018/wordml" xmlns:w16sdtdh="http://schemas.microsoft.com/office/word/2020/wordml/sdtdatahash" xmlns:w16se="http://schemas.microsoft.com/office/word/2015/wordml/symex" xmlns:wpg="http://schemas.microsoft.com/office/word/2010/wordprocessingGroup" xmlns:wpi="http://schemas.microsoft.com/office/word/2010/wordprocessingInk" xmlns:wne="http://schemas.microsoft.com/office/word/2006/wordml" xmlns:wps="http://schemas.microsoft.com/office/word/2010/wordprocessingShape" mc:Ignorable="w14 w15 w16se w16cid w16 w16cex w16sdtdh wp14">
+<w:document xmlns:wpc="http://schemas.microsoft.com/office/word/2010/wordprocessingCanvas" xmlns:cx="http://schemas.microsoft.com/office/drawing/2014/chartex" xmlns:cx1="http://schemas.microsoft.com/office/drawing/2015/9/8/chartex" xmlns:cx2="http://schemas.microsoft.com/office/drawing/2015/10/21/chartex" xmlns:cx3="http://schemas.microsoft.com/office/drawing/2016/5/9/chartex" xmlns:cx4="http://schemas.microsoft.com/office/drawing/2016/5/10/chartex" xmlns:cx5="http://schemas.microsoft.com/office/drawing/2016/5/11/chartex" xmlns:cx6="http://schemas.microsoft.com/office/drawing/2016/5/12/chartex" xmlns:cx7="http://schemas.microsoft.com/office/drawing/2016/5/13/chartex" xmlns:cx8="http://schemas.microsoft.com/office/drawing/2016/5/14/chartex" xmlns:mc="http://schemas.openxmlformats.org/markup-compatibility/2006" xmlns:aink="http://schemas.microsoft.com/office/drawing/2016/ink" xmlns:am3d="http://schemas.microsoft.com/office/drawing/2017/model3d" xmlns:o="urn:schemas-microsoft-com:office:office" xmlns:oel="http://schemas.microsoft.com/office/2019/extlst" xmlns:r="http://schemas.openxmlformats.org/officeDocument/2006/relationships" xmlns:m="http://schemas.openxmlformats.org/officeDocument/2006/math" xmlns:v="urn:schemas-microsoft-com:vml" xmlns:wp14="http://schemas.microsoft.com/office/word/2010/wordprocessingDrawing" xmlns:wp="http://schemas.openxmlformats.org/drawingml/2006/wordprocessingDrawing" xmlns:w10="urn:schemas-microsoft-com:office:word" xmlns:w="http://schemas.openxmlformats.org/wordprocessingml/2006/main" xmlns:w14="http://schemas.microsoft.com/office/word/2010/wordml" xmlns:w15="http://schemas.microsoft.com/office/word/2012/wordml" xmlns:w16cex="http://schemas.microsoft.com/office/word/2018/wordml/cex" xmlns:w16cid="http://schemas.microsoft.com/office/word/2016/wordml/cid" xmlns:w16="http://schemas.microsoft.com/office/word/2018/wordml" xmlns:w16du="http://schemas.microsoft.com/office/word/2023/wordml/word16du" xmlns:w16sdtdh="http://schemas.microsoft.com/office/word/2020/wordml/sdtdatahash" xmlns:w16sdtfl="http://schemas.microsoft.com/office/word/2024/wordml/sdtformatlock" xmlns:w16se="http://schemas.microsoft.com/office/word/2015/wordml/symex" xmlns:wpg="http://schemas.microsoft.com/office/word/2010/wordprocessingGroup" xmlns:wpi="http://schemas.microsoft.com/office/word/2010/wordprocessingInk" xmlns:wne="http://schemas.microsoft.com/office/word/2006/wordml" xmlns:wps="http://schemas.microsoft.com/office/word/2010/wordprocessingShape" mc:Ignorable="w14 w15 w16se w16cid w16 w16cex w16sdtdh w16sdtfl w16du wp14">
   <w:body>
     <w:p>
       <w:pPr>
         <w:pStyle w:val="Heading1"/>
       </w:pPr>
       <w:r>
-        <w:t>Building Boost.Python</w:t>
-      </w:r>
-    </w:p>
-    <w:p>
-      <w:r>
-        <w:t xml:space="preserve">The Scripting Extension uses boost.python. The boost.python library must be compiled. This description is from </w:t>
+        <w:t xml:space="preserve">Building </w:t>
+      </w:r>
+      <w:proofErr w:type="spellStart"/>
+      <w:r>
+        <w:t>Boost.Python</w:t>
+      </w:r>
+      <w:proofErr w:type="spellEnd"/>
+    </w:p>
+    <w:p>
+      <w:r>
+        <w:t xml:space="preserve">The Scripting Extension uses </w:t>
+      </w:r>
+      <w:proofErr w:type="spellStart"/>
+      <w:r>
+        <w:t>boost.python</w:t>
+      </w:r>
+      <w:proofErr w:type="spellEnd"/>
+      <w:r>
+        <w:t xml:space="preserve">. The </w:t>
+      </w:r>
+      <w:proofErr w:type="spellStart"/>
+      <w:r>
+        <w:t>boost.python</w:t>
+      </w:r>
+      <w:proofErr w:type="spellEnd"/>
+      <w:r>
+        <w:t xml:space="preserve"> library must be compiled. This description is from </w:t>
       </w:r>
       <w:hyperlink r:id="rId7" w:history="1">
         <w:r>
@@ -97,19 +118,6 @@
         </w:drawing>
       </w:r>
     </w:p>
-    <w:p>
-      <w:pPr>
-        <w:pStyle w:val="Heading2"/>
-      </w:pPr>
-      <w:r>
-        <w:t>Automated Procedure</w:t>
-      </w:r>
-    </w:p>
-    <w:p>
-      <w:r>
-        <w:t>Run the BuildBoostPython.bat file.</w:t>
-      </w:r>
-    </w:p>
     <w:p/>
     <w:p>
       <w:pPr>
@@ -288,7 +296,21 @@
         <w:rPr>
           <w:rFonts w:ascii="Courier New" w:hAnsi="Courier New" w:cs="Courier New"/>
         </w:rPr>
-        <w:t>Build the user-config-debugging-python.jam file using notepad. See below for the contents</w:t>
+        <w:t>Build the user-config-debugging-</w:t>
+      </w:r>
+      <w:proofErr w:type="spellStart"/>
+      <w:r>
+        <w:rPr>
+          <w:rFonts w:ascii="Courier New" w:hAnsi="Courier New" w:cs="Courier New"/>
+        </w:rPr>
+        <w:t>python.jam</w:t>
+      </w:r>
+      <w:proofErr w:type="spellEnd"/>
+      <w:r>
+        <w:rPr>
+          <w:rFonts w:ascii="Courier New" w:hAnsi="Courier New" w:cs="Courier New"/>
+        </w:rPr>
+        <w:t xml:space="preserve"> file using notepad. See below for the contents</w:t>
       </w:r>
     </w:p>
     <w:p>
@@ -361,7 +383,21 @@
         <w:rPr>
           <w:rFonts w:ascii="Courier New" w:hAnsi="Courier New" w:cs="Courier New"/>
         </w:rPr>
-        <w:t xml:space="preserve"> --user-config=user-config-debugging-python.jam --with-python python-debugging=on threading=multi variant=debug link=shared address-model=64 stage</w:t>
+        <w:t xml:space="preserve"> --user-config=user-config-debugging-</w:t>
+      </w:r>
+      <w:proofErr w:type="spellStart"/>
+      <w:r>
+        <w:rPr>
+          <w:rFonts w:ascii="Courier New" w:hAnsi="Courier New" w:cs="Courier New"/>
+        </w:rPr>
+        <w:t>python.jam</w:t>
+      </w:r>
+      <w:proofErr w:type="spellEnd"/>
+      <w:r>
+        <w:rPr>
+          <w:rFonts w:ascii="Courier New" w:hAnsi="Courier New" w:cs="Courier New"/>
+        </w:rPr>
+        <w:t xml:space="preserve"> --with-python python-debugging=on threading=multi variant=debug link=shared address-model=64 stage</w:t>
       </w:r>
     </w:p>
     <w:p>
@@ -374,7 +410,22 @@
         <w:rPr>
           <w:rFonts w:cstheme="minorHAnsi"/>
         </w:rPr>
-        <w:t>user-config-debugging-python.jam is a file that you create in the boost folder. The contents of the file are</w:t>
+        <w:lastRenderedPageBreak/>
+        <w:t>user-config-debugging-</w:t>
+      </w:r>
+      <w:proofErr w:type="spellStart"/>
+      <w:r>
+        <w:rPr>
+          <w:rFonts w:cstheme="minorHAnsi"/>
+        </w:rPr>
+        <w:t>python.jam</w:t>
+      </w:r>
+      <w:proofErr w:type="spellEnd"/>
+      <w:r>
+        <w:rPr>
+          <w:rFonts w:cstheme="minorHAnsi"/>
+        </w:rPr>
+        <w:t xml:space="preserve"> is a file that you create in the boost folder. The contents of the file are</w:t>
       </w:r>
     </w:p>
     <w:p>
@@ -574,7 +625,7 @@
 </file>
 
 <file path=word/endnotes.xml><?xml version="1.0" encoding="utf-8"?>
-<w:endnotes xmlns:wpc="http://schemas.microsoft.com/office/word/2010/wordprocessingCanvas" xmlns:cx="http://schemas.microsoft.com/office/drawing/2014/chartex" xmlns:cx1="http://schemas.microsoft.com/office/drawing/2015/9/8/chartex" xmlns:cx2="http://schemas.microsoft.com/office/drawing/2015/10/21/chartex" xmlns:cx3="http://schemas.microsoft.com/office/drawing/2016/5/9/chartex" xmlns:cx4="http://schemas.microsoft.com/office/drawing/2016/5/10/chartex" xmlns:cx5="http://schemas.microsoft.com/office/drawing/2016/5/11/chartex" xmlns:cx6="http://schemas.microsoft.com/office/drawing/2016/5/12/chartex" xmlns:cx7="http://schemas.microsoft.com/office/drawing/2016/5/13/chartex" xmlns:cx8="http://schemas.microsoft.com/office/drawing/2016/5/14/chartex" xmlns:mc="http://schemas.openxmlformats.org/markup-compatibility/2006" xmlns:aink="http://schemas.microsoft.com/office/drawing/2016/ink" xmlns:am3d="http://schemas.microsoft.com/office/drawing/2017/model3d" xmlns:o="urn:schemas-microsoft-com:office:office" xmlns:r="http://schemas.openxmlformats.org/officeDocument/2006/relationships" xmlns:m="http://schemas.openxmlformats.org/officeDocument/2006/math" xmlns:v="urn:schemas-microsoft-com:vml" xmlns:wp14="http://schemas.microsoft.com/office/word/2010/wordprocessingDrawing" xmlns:wp="http://schemas.openxmlformats.org/drawingml/2006/wordprocessingDrawing" xmlns:w10="urn:schemas-microsoft-com:office:word" xmlns:w="http://schemas.openxmlformats.org/wordprocessingml/2006/main" xmlns:w14="http://schemas.microsoft.com/office/word/2010/wordml" xmlns:w15="http://schemas.microsoft.com/office/word/2012/wordml" xmlns:w16cex="http://schemas.microsoft.com/office/word/2018/wordml/cex" xmlns:w16cid="http://schemas.microsoft.com/office/word/2016/wordml/cid" xmlns:w16="http://schemas.microsoft.com/office/word/2018/wordml" xmlns:w16sdtdh="http://schemas.microsoft.com/office/word/2020/wordml/sdtdatahash" xmlns:w16se="http://schemas.microsoft.com/office/word/2015/wordml/symex" xmlns:wpg="http://schemas.microsoft.com/office/word/2010/wordprocessingGroup" xmlns:wpi="http://schemas.microsoft.com/office/word/2010/wordprocessingInk" xmlns:wne="http://schemas.microsoft.com/office/word/2006/wordml" xmlns:wps="http://schemas.microsoft.com/office/word/2010/wordprocessingShape" mc:Ignorable="w14 w15 w16se w16cid w16 w16cex w16sdtdh wp14">
+<w:endnotes xmlns:wpc="http://schemas.microsoft.com/office/word/2010/wordprocessingCanvas" xmlns:cx="http://schemas.microsoft.com/office/drawing/2014/chartex" xmlns:cx1="http://schemas.microsoft.com/office/drawing/2015/9/8/chartex" xmlns:cx2="http://schemas.microsoft.com/office/drawing/2015/10/21/chartex" xmlns:cx3="http://schemas.microsoft.com/office/drawing/2016/5/9/chartex" xmlns:cx4="http://schemas.microsoft.com/office/drawing/2016/5/10/chartex" xmlns:cx5="http://schemas.microsoft.com/office/drawing/2016/5/11/chartex" xmlns:cx6="http://schemas.microsoft.com/office/drawing/2016/5/12/chartex" xmlns:cx7="http://schemas.microsoft.com/office/drawing/2016/5/13/chartex" xmlns:cx8="http://schemas.microsoft.com/office/drawing/2016/5/14/chartex" xmlns:mc="http://schemas.openxmlformats.org/markup-compatibility/2006" xmlns:aink="http://schemas.microsoft.com/office/drawing/2016/ink" xmlns:am3d="http://schemas.microsoft.com/office/drawing/2017/model3d" xmlns:o="urn:schemas-microsoft-com:office:office" xmlns:oel="http://schemas.microsoft.com/office/2019/extlst" xmlns:r="http://schemas.openxmlformats.org/officeDocument/2006/relationships" xmlns:m="http://schemas.openxmlformats.org/officeDocument/2006/math" xmlns:v="urn:schemas-microsoft-com:vml" xmlns:wp14="http://schemas.microsoft.com/office/word/2010/wordprocessingDrawing" xmlns:wp="http://schemas.openxmlformats.org/drawingml/2006/wordprocessingDrawing" xmlns:w10="urn:schemas-microsoft-com:office:word" xmlns:w="http://schemas.openxmlformats.org/wordprocessingml/2006/main" xmlns:w14="http://schemas.microsoft.com/office/word/2010/wordml" xmlns:w15="http://schemas.microsoft.com/office/word/2012/wordml" xmlns:w16cex="http://schemas.microsoft.com/office/word/2018/wordml/cex" xmlns:w16cid="http://schemas.microsoft.com/office/word/2016/wordml/cid" xmlns:w16="http://schemas.microsoft.com/office/word/2018/wordml" xmlns:w16du="http://schemas.microsoft.com/office/word/2023/wordml/word16du" xmlns:w16sdtdh="http://schemas.microsoft.com/office/word/2020/wordml/sdtdatahash" xmlns:w16sdtfl="http://schemas.microsoft.com/office/word/2024/wordml/sdtformatlock" xmlns:w16se="http://schemas.microsoft.com/office/word/2015/wordml/symex" xmlns:wpg="http://schemas.microsoft.com/office/word/2010/wordprocessingGroup" xmlns:wpi="http://schemas.microsoft.com/office/word/2010/wordprocessingInk" xmlns:wne="http://schemas.microsoft.com/office/word/2006/wordml" xmlns:wps="http://schemas.microsoft.com/office/word/2010/wordprocessingShape" mc:Ignorable="w14 w15 w16se w16cid w16 w16cex w16sdtdh w16sdtfl w16du wp14">
   <w:endnote w:type="separator" w:id="-1">
     <w:p>
       <w:pPr>
@@ -599,7 +650,7 @@
 </file>
 
 <file path=word/footnotes.xml><?xml version="1.0" encoding="utf-8"?>
-<w:footnotes xmlns:wpc="http://schemas.microsoft.com/office/word/2010/wordprocessingCanvas" xmlns:cx="http://schemas.microsoft.com/office/drawing/2014/chartex" xmlns:cx1="http://schemas.microsoft.com/office/drawing/2015/9/8/chartex" xmlns:cx2="http://schemas.microsoft.com/office/drawing/2015/10/21/chartex" xmlns:cx3="http://schemas.microsoft.com/office/drawing/2016/5/9/chartex" xmlns:cx4="http://schemas.microsoft.com/office/drawing/2016/5/10/chartex" xmlns:cx5="http://schemas.microsoft.com/office/drawing/2016/5/11/chartex" xmlns:cx6="http://schemas.microsoft.com/office/drawing/2016/5/12/chartex" xmlns:cx7="http://schemas.microsoft.com/office/drawing/2016/5/13/chartex" xmlns:cx8="http://schemas.microsoft.com/office/drawing/2016/5/14/chartex" xmlns:mc="http://schemas.openxmlformats.org/markup-compatibility/2006" xmlns:aink="http://schemas.microsoft.com/office/drawing/2016/ink" xmlns:am3d="http://schemas.microsoft.com/office/drawing/2017/model3d" xmlns:o="urn:schemas-microsoft-com:office:office" xmlns:r="http://schemas.openxmlformats.org/officeDocument/2006/relationships" xmlns:m="http://schemas.openxmlformats.org/officeDocument/2006/math" xmlns:v="urn:schemas-microsoft-com:vml" xmlns:wp14="http://schemas.microsoft.com/office/word/2010/wordprocessingDrawing" xmlns:wp="http://schemas.openxmlformats.org/drawingml/2006/wordprocessingDrawing" xmlns:w10="urn:schemas-microsoft-com:office:word" xmlns:w="http://schemas.openxmlformats.org/wordprocessingml/2006/main" xmlns:w14="http://schemas.microsoft.com/office/word/2010/wordml" xmlns:w15="http://schemas.microsoft.com/office/word/2012/wordml" xmlns:w16cex="http://schemas.microsoft.com/office/word/2018/wordml/cex" xmlns:w16cid="http://schemas.microsoft.com/office/word/2016/wordml/cid" xmlns:w16="http://schemas.microsoft.com/office/word/2018/wordml" xmlns:w16sdtdh="http://schemas.microsoft.com/office/word/2020/wordml/sdtdatahash" xmlns:w16se="http://schemas.microsoft.com/office/word/2015/wordml/symex" xmlns:wpg="http://schemas.microsoft.com/office/word/2010/wordprocessingGroup" xmlns:wpi="http://schemas.microsoft.com/office/word/2010/wordprocessingInk" xmlns:wne="http://schemas.microsoft.com/office/word/2006/wordml" xmlns:wps="http://schemas.microsoft.com/office/word/2010/wordprocessingShape" mc:Ignorable="w14 w15 w16se w16cid w16 w16cex w16sdtdh wp14">
+<w:footnotes xmlns:wpc="http://schemas.microsoft.com/office/word/2010/wordprocessingCanvas" xmlns:cx="http://schemas.microsoft.com/office/drawing/2014/chartex" xmlns:cx1="http://schemas.microsoft.com/office/drawing/2015/9/8/chartex" xmlns:cx2="http://schemas.microsoft.com/office/drawing/2015/10/21/chartex" xmlns:cx3="http://schemas.microsoft.com/office/drawing/2016/5/9/chartex" xmlns:cx4="http://schemas.microsoft.com/office/drawing/2016/5/10/chartex" xmlns:cx5="http://schemas.microsoft.com/office/drawing/2016/5/11/chartex" xmlns:cx6="http://schemas.microsoft.com/office/drawing/2016/5/12/chartex" xmlns:cx7="http://schemas.microsoft.com/office/drawing/2016/5/13/chartex" xmlns:cx8="http://schemas.microsoft.com/office/drawing/2016/5/14/chartex" xmlns:mc="http://schemas.openxmlformats.org/markup-compatibility/2006" xmlns:aink="http://schemas.microsoft.com/office/drawing/2016/ink" xmlns:am3d="http://schemas.microsoft.com/office/drawing/2017/model3d" xmlns:o="urn:schemas-microsoft-com:office:office" xmlns:oel="http://schemas.microsoft.com/office/2019/extlst" xmlns:r="http://schemas.openxmlformats.org/officeDocument/2006/relationships" xmlns:m="http://schemas.openxmlformats.org/officeDocument/2006/math" xmlns:v="urn:schemas-microsoft-com:vml" xmlns:wp14="http://schemas.microsoft.com/office/word/2010/wordprocessingDrawing" xmlns:wp="http://schemas.openxmlformats.org/drawingml/2006/wordprocessingDrawing" xmlns:w10="urn:schemas-microsoft-com:office:word" xmlns:w="http://schemas.openxmlformats.org/wordprocessingml/2006/main" xmlns:w14="http://schemas.microsoft.com/office/word/2010/wordml" xmlns:w15="http://schemas.microsoft.com/office/word/2012/wordml" xmlns:w16cex="http://schemas.microsoft.com/office/word/2018/wordml/cex" xmlns:w16cid="http://schemas.microsoft.com/office/word/2016/wordml/cid" xmlns:w16="http://schemas.microsoft.com/office/word/2018/wordml" xmlns:w16du="http://schemas.microsoft.com/office/word/2023/wordml/word16du" xmlns:w16sdtdh="http://schemas.microsoft.com/office/word/2020/wordml/sdtdatahash" xmlns:w16sdtfl="http://schemas.microsoft.com/office/word/2024/wordml/sdtformatlock" xmlns:w16se="http://schemas.microsoft.com/office/word/2015/wordml/symex" xmlns:wpg="http://schemas.microsoft.com/office/word/2010/wordprocessingGroup" xmlns:wpi="http://schemas.microsoft.com/office/word/2010/wordprocessingInk" xmlns:wne="http://schemas.microsoft.com/office/word/2006/wordml" xmlns:wps="http://schemas.microsoft.com/office/word/2010/wordprocessingShape" mc:Ignorable="w14 w15 w16se w16cid w16 w16cex w16sdtdh w16sdtfl w16du wp14">
   <w:footnote w:type="separator" w:id="-1">
     <w:p>
       <w:pPr>
@@ -624,7 +675,7 @@
 </file>
 
 <file path=word/numbering.xml><?xml version="1.0" encoding="utf-8"?>
-<w:numbering xmlns:wpc="http://schemas.microsoft.com/office/word/2010/wordprocessingCanvas" xmlns:cx="http://schemas.microsoft.com/office/drawing/2014/chartex" xmlns:cx1="http://schemas.microsoft.com/office/drawing/2015/9/8/chartex" xmlns:cx2="http://schemas.microsoft.com/office/drawing/2015/10/21/chartex" xmlns:cx3="http://schemas.microsoft.com/office/drawing/2016/5/9/chartex" xmlns:cx4="http://schemas.microsoft.com/office/drawing/2016/5/10/chartex" xmlns:cx5="http://schemas.microsoft.com/office/drawing/2016/5/11/chartex" xmlns:cx6="http://schemas.microsoft.com/office/drawing/2016/5/12/chartex" xmlns:cx7="http://schemas.microsoft.com/office/drawing/2016/5/13/chartex" xmlns:cx8="http://schemas.microsoft.com/office/drawing/2016/5/14/chartex" xmlns:mc="http://schemas.openxmlformats.org/markup-compatibility/2006" xmlns:aink="http://schemas.microsoft.com/office/drawing/2016/ink" xmlns:am3d="http://schemas.microsoft.com/office/drawing/2017/model3d" xmlns:o="urn:schemas-microsoft-com:office:office" xmlns:r="http://schemas.openxmlformats.org/officeDocument/2006/relationships" xmlns:m="http://schemas.openxmlformats.org/officeDocument/2006/math" xmlns:v="urn:schemas-microsoft-com:vml" xmlns:wp14="http://schemas.microsoft.com/office/word/2010/wordprocessingDrawing" xmlns:wp="http://schemas.openxmlformats.org/drawingml/2006/wordprocessingDrawing" xmlns:w10="urn:schemas-microsoft-com:office:word" xmlns:w="http://schemas.openxmlformats.org/wordprocessingml/2006/main" xmlns:w14="http://schemas.microsoft.com/office/word/2010/wordml" xmlns:w15="http://schemas.microsoft.com/office/word/2012/wordml" xmlns:w16cex="http://schemas.microsoft.com/office/word/2018/wordml/cex" xmlns:w16cid="http://schemas.microsoft.com/office/word/2016/wordml/cid" xmlns:w16="http://schemas.microsoft.com/office/word/2018/wordml" xmlns:w16sdtdh="http://schemas.microsoft.com/office/word/2020/wordml/sdtdatahash" xmlns:w16se="http://schemas.microsoft.com/office/word/2015/wordml/symex" xmlns:wpg="http://schemas.microsoft.com/office/word/2010/wordprocessingGroup" xmlns:wpi="http://schemas.microsoft.com/office/word/2010/wordprocessingInk" xmlns:wne="http://schemas.microsoft.com/office/word/2006/wordml" xmlns:wps="http://schemas.microsoft.com/office/word/2010/wordprocessingShape" mc:Ignorable="w14 w15 w16se w16cid w16 w16cex w16sdtdh wp14">
+<w:numbering xmlns:wpc="http://schemas.microsoft.com/office/word/2010/wordprocessingCanvas" xmlns:cx="http://schemas.microsoft.com/office/drawing/2014/chartex" xmlns:cx1="http://schemas.microsoft.com/office/drawing/2015/9/8/chartex" xmlns:cx2="http://schemas.microsoft.com/office/drawing/2015/10/21/chartex" xmlns:cx3="http://schemas.microsoft.com/office/drawing/2016/5/9/chartex" xmlns:cx4="http://schemas.microsoft.com/office/drawing/2016/5/10/chartex" xmlns:cx5="http://schemas.microsoft.com/office/drawing/2016/5/11/chartex" xmlns:cx6="http://schemas.microsoft.com/office/drawing/2016/5/12/chartex" xmlns:cx7="http://schemas.microsoft.com/office/drawing/2016/5/13/chartex" xmlns:cx8="http://schemas.microsoft.com/office/drawing/2016/5/14/chartex" xmlns:mc="http://schemas.openxmlformats.org/markup-compatibility/2006" xmlns:aink="http://schemas.microsoft.com/office/drawing/2016/ink" xmlns:am3d="http://schemas.microsoft.com/office/drawing/2017/model3d" xmlns:o="urn:schemas-microsoft-com:office:office" xmlns:oel="http://schemas.microsoft.com/office/2019/extlst" xmlns:r="http://schemas.openxmlformats.org/officeDocument/2006/relationships" xmlns:m="http://schemas.openxmlformats.org/officeDocument/2006/math" xmlns:v="urn:schemas-microsoft-com:vml" xmlns:wp14="http://schemas.microsoft.com/office/word/2010/wordprocessingDrawing" xmlns:wp="http://schemas.openxmlformats.org/drawingml/2006/wordprocessingDrawing" xmlns:w10="urn:schemas-microsoft-com:office:word" xmlns:w="http://schemas.openxmlformats.org/wordprocessingml/2006/main" xmlns:w14="http://schemas.microsoft.com/office/word/2010/wordml" xmlns:w15="http://schemas.microsoft.com/office/word/2012/wordml" xmlns:w16cex="http://schemas.microsoft.com/office/word/2018/wordml/cex" xmlns:w16cid="http://schemas.microsoft.com/office/word/2016/wordml/cid" xmlns:w16="http://schemas.microsoft.com/office/word/2018/wordml" xmlns:w16du="http://schemas.microsoft.com/office/word/2023/wordml/word16du" xmlns:w16sdtdh="http://schemas.microsoft.com/office/word/2020/wordml/sdtdatahash" xmlns:w16sdtfl="http://schemas.microsoft.com/office/word/2024/wordml/sdtformatlock" xmlns:w16se="http://schemas.microsoft.com/office/word/2015/wordml/symex" xmlns:wpg="http://schemas.microsoft.com/office/word/2010/wordprocessingGroup" xmlns:wpi="http://schemas.microsoft.com/office/word/2010/wordprocessingInk" xmlns:wne="http://schemas.microsoft.com/office/word/2006/wordml" xmlns:wps="http://schemas.microsoft.com/office/word/2010/wordprocessingShape" mc:Ignorable="w14 w15 w16se w16cid w16 w16cex w16sdtdh w16sdtfl w16du wp14">
   <w:abstractNum w:abstractNumId="0" w15:restartNumberingAfterBreak="0">
     <w:nsid w:val="372D03D5"/>
     <w:multiLevelType w:val="hybridMultilevel"/>
@@ -836,7 +887,7 @@
 </file>
 
 <file path=word/styles.xml><?xml version="1.0" encoding="utf-8"?>
-<w:styles xmlns:mc="http://schemas.openxmlformats.org/markup-compatibility/2006" xmlns:r="http://schemas.openxmlformats.org/officeDocument/2006/relationships" xmlns:w="http://schemas.openxmlformats.org/wordprocessingml/2006/main" xmlns:w14="http://schemas.microsoft.com/office/word/2010/wordml" xmlns:w15="http://schemas.microsoft.com/office/word/2012/wordml" xmlns:w16cex="http://schemas.microsoft.com/office/word/2018/wordml/cex" xmlns:w16cid="http://schemas.microsoft.com/office/word/2016/wordml/cid" xmlns:w16="http://schemas.microsoft.com/office/word/2018/wordml" xmlns:w16sdtdh="http://schemas.microsoft.com/office/word/2020/wordml/sdtdatahash" xmlns:w16se="http://schemas.microsoft.com/office/word/2015/wordml/symex" mc:Ignorable="w14 w15 w16se w16cid w16 w16cex w16sdtdh">
+<w:styles xmlns:mc="http://schemas.openxmlformats.org/markup-compatibility/2006" xmlns:r="http://schemas.openxmlformats.org/officeDocument/2006/relationships" xmlns:w="http://schemas.openxmlformats.org/wordprocessingml/2006/main" xmlns:w14="http://schemas.microsoft.com/office/word/2010/wordml" xmlns:w15="http://schemas.microsoft.com/office/word/2012/wordml" xmlns:w16cex="http://schemas.microsoft.com/office/word/2018/wordml/cex" xmlns:w16cid="http://schemas.microsoft.com/office/word/2016/wordml/cid" xmlns:w16="http://schemas.microsoft.com/office/word/2018/wordml" xmlns:w16du="http://schemas.microsoft.com/office/word/2023/wordml/word16du" xmlns:w16sdtdh="http://schemas.microsoft.com/office/word/2020/wordml/sdtdatahash" xmlns:w16sdtfl="http://schemas.microsoft.com/office/word/2024/wordml/sdtformatlock" xmlns:w16se="http://schemas.microsoft.com/office/word/2015/wordml/symex" mc:Ignorable="w14 w15 w16se w16cid w16 w16cex w16sdtdh w16sdtfl w16du">
   <w:docDefaults>
     <w:rPrDefault>
       <w:rPr>
@@ -958,6 +1009,7 @@
     <w:lsdException w:name="HTML Sample" w:semiHidden="1" w:unhideWhenUsed="1"/>
     <w:lsdException w:name="HTML Typewriter" w:semiHidden="1" w:unhideWhenUsed="1"/>
     <w:lsdException w:name="HTML Variable" w:semiHidden="1" w:unhideWhenUsed="1"/>
+    <w:lsdException w:name="Normal Table" w:semiHidden="1" w:unhideWhenUsed="1"/>
     <w:lsdException w:name="annotation subject" w:semiHidden="1" w:unhideWhenUsed="1"/>
     <w:lsdException w:name="No List" w:semiHidden="1" w:unhideWhenUsed="1"/>
     <w:lsdException w:name="Outline List 1" w:semiHidden="1" w:unhideWhenUsed="1"/>
@@ -1000,8 +1052,11 @@
     <w:lsdException w:name="Table Contemporary" w:semiHidden="1" w:unhideWhenUsed="1"/>
     <w:lsdException w:name="Table Elegant" w:semiHidden="1" w:unhideWhenUsed="1"/>
     <w:lsdException w:name="Table Professional" w:semiHidden="1" w:unhideWhenUsed="1"/>
+    <w:lsdException w:name="Table Subtle 1" w:semiHidden="1" w:unhideWhenUsed="1"/>
     <w:lsdException w:name="Table Subtle 2" w:semiHidden="1" w:unhideWhenUsed="1"/>
     <w:lsdException w:name="Table Web 1" w:semiHidden="1" w:unhideWhenUsed="1"/>
+    <w:lsdException w:name="Table Web 2" w:semiHidden="1" w:unhideWhenUsed="1"/>
+    <w:lsdException w:name="Table Web 3" w:semiHidden="1" w:unhideWhenUsed="1"/>
     <w:lsdException w:name="Balloon Text" w:semiHidden="1" w:unhideWhenUsed="1"/>
     <w:lsdException w:name="Table Grid" w:uiPriority="59"/>
     <w:lsdException w:name="Table Theme" w:semiHidden="1" w:unhideWhenUsed="1"/>

</xml_diff>